<commit_message>
Updates the repository link in the report .DOCX and .PDF documents
</commit_message>
<xml_diff>
--- a/task-1/report/Практична_робота_1.docx
+++ b/task-1/report/Практична_робота_1.docx
@@ -981,27 +981,7 @@
                         <w:rFonts w:ascii="Cambria Math" w:eastAsiaTheme="minorEastAsia" w:hAnsi="Cambria Math"/>
                         <w:lang w:val="en-US"/>
                       </w:rPr>
-                      <m:t>x</m:t>
-                    </m:r>
-                    <m:r>
-                      <m:rPr>
-                        <m:sty m:val="bi"/>
-                      </m:rPr>
-                      <w:rPr>
-                        <w:rFonts w:ascii="Cambria Math" w:eastAsiaTheme="minorEastAsia" w:hAnsi="Cambria Math"/>
-                        <w:lang w:val="en-US"/>
-                      </w:rPr>
-                      <m:t xml:space="preserve">, </m:t>
-                    </m:r>
-                    <m:r>
-                      <m:rPr>
-                        <m:sty m:val="bi"/>
-                      </m:rPr>
-                      <w:rPr>
-                        <w:rFonts w:ascii="Cambria Math" w:eastAsiaTheme="minorEastAsia" w:hAnsi="Cambria Math"/>
-                        <w:lang w:val="en-US"/>
-                      </w:rPr>
-                      <m:t>y</m:t>
+                      <m:t>x, y</m:t>
                     </m:r>
                   </m:e>
                 </m:d>
@@ -1881,27 +1861,7 @@
                         <w:rFonts w:ascii="Cambria Math" w:eastAsiaTheme="minorEastAsia" w:hAnsi="Cambria Math"/>
                         <w:lang w:val="en-US"/>
                       </w:rPr>
-                      <m:t>x</m:t>
-                    </m:r>
-                    <m:r>
-                      <m:rPr>
-                        <m:sty m:val="bi"/>
-                      </m:rPr>
-                      <w:rPr>
-                        <w:rFonts w:ascii="Cambria Math" w:eastAsiaTheme="minorEastAsia" w:hAnsi="Cambria Math"/>
-                        <w:lang w:val="en-US"/>
-                      </w:rPr>
-                      <m:t xml:space="preserve">, </m:t>
-                    </m:r>
-                    <m:r>
-                      <m:rPr>
-                        <m:sty m:val="bi"/>
-                      </m:rPr>
-                      <w:rPr>
-                        <w:rFonts w:ascii="Cambria Math" w:eastAsiaTheme="minorEastAsia" w:hAnsi="Cambria Math"/>
-                        <w:lang w:val="en-US"/>
-                      </w:rPr>
-                      <m:t>y</m:t>
+                      <m:t>x, y</m:t>
                     </m:r>
                   </m:e>
                 </m:d>
@@ -2674,20 +2634,21 @@
             <w:rStyle w:val="Hyperlink"/>
             <w:lang w:val="en-US"/>
           </w:rPr>
-          <w:t>https://github.com/mashaven/sheva-stats/task-1</w:t>
+          <w:t>https://github.com/mashaven/sheva-stats/</w:t>
         </w:r>
       </w:hyperlink>
       <w:r>
         <w:rPr>
           <w:lang w:val="en-US"/>
         </w:rPr>
-        <w:t>)</w:t>
+        <w:t xml:space="preserve"> – task-1) </w:t>
       </w:r>
     </w:p>
     <w:p>
       <w:pPr>
         <w:rPr>
           <w:rFonts w:eastAsiaTheme="minorEastAsia"/>
+          <w:lang w:val="en-US"/>
         </w:rPr>
       </w:pPr>
       <w:r>
@@ -3063,7 +3024,7 @@
           <v:shape id="_x0000_i1025" type="#_x0000_t75" alt="" style="width:499.5pt;height:56.25pt;mso-width-percent:0;mso-height-percent:0;mso-width-percent:0;mso-height-percent:0" o:ole="">
             <v:imagedata r:id="rId6" o:title=""/>
           </v:shape>
-          <o:OLEObject Type="Embed" ProgID="Word.Document.12" ShapeID="_x0000_i1025" DrawAspect="Content" ObjectID="_1739037450" r:id="rId7">
+          <o:OLEObject Type="Embed" ProgID="Word.Document.12" ShapeID="_x0000_i1025" DrawAspect="Content" ObjectID="_1739049971" r:id="rId7">
             <o:FieldCodes>\s</o:FieldCodes>
           </o:OLEObject>
         </w:object>
@@ -3086,7 +3047,7 @@
           <v:shape id="_x0000_i1026" type="#_x0000_t75" alt="" style="width:499.5pt;height:55.5pt;mso-width-percent:0;mso-height-percent:0;mso-width-percent:0;mso-height-percent:0" o:ole="">
             <v:imagedata r:id="rId8" o:title=""/>
           </v:shape>
-          <o:OLEObject Type="Embed" ProgID="Word.Document.12" ShapeID="_x0000_i1026" DrawAspect="Content" ObjectID="_1739037451" r:id="rId9">
+          <o:OLEObject Type="Embed" ProgID="Word.Document.12" ShapeID="_x0000_i1026" DrawAspect="Content" ObjectID="_1739049972" r:id="rId9">
             <o:FieldCodes>\s</o:FieldCodes>
           </o:OLEObject>
         </w:object>
@@ -3101,7 +3062,7 @@
           <v:shape id="_x0000_i1027" type="#_x0000_t75" alt="" style="width:499.5pt;height:55.5pt;mso-width-percent:0;mso-height-percent:0;mso-width-percent:0;mso-height-percent:0" o:ole="">
             <v:imagedata r:id="rId10" o:title=""/>
           </v:shape>
-          <o:OLEObject Type="Embed" ProgID="Word.Document.12" ShapeID="_x0000_i1027" DrawAspect="Content" ObjectID="_1739037452" r:id="rId11">
+          <o:OLEObject Type="Embed" ProgID="Word.Document.12" ShapeID="_x0000_i1027" DrawAspect="Content" ObjectID="_1739049973" r:id="rId11">
             <o:FieldCodes>\s</o:FieldCodes>
           </o:OLEObject>
         </w:object>

</xml_diff>